<commit_message>
Added pictures corrected some shit
</commit_message>
<xml_diff>
--- a/doc/introductionAimsOutcome/Introduction.docx
+++ b/doc/introductionAimsOutcome/Introduction.docx
@@ -15,8 +15,6 @@
         </w:rPr>
         <w:t>Author: Wojtek</w:t>
       </w:r>
-      <w:bookmarkStart w:id="0" w:name="_GoBack"/>
-      <w:bookmarkEnd w:id="0"/>
     </w:p>
     <w:p>
       <w:pPr>
@@ -308,27 +306,7 @@
                 <w:szCs w:val="17"/>
                 <w:shd w:val="clear" w:color="auto" w:fill="FFFFFF"/>
               </w:rPr>
-              <w:t>Timo</w:t>
-            </w:r>
-            <w:r>
-              <w:rPr>
-                <w:rFonts w:ascii="Verdana" w:hAnsi="Verdana"/>
-                <w:color w:val="000000"/>
-                <w:sz w:val="17"/>
-                <w:szCs w:val="17"/>
-                <w:shd w:val="clear" w:color="auto" w:fill="FFFFFF"/>
-              </w:rPr>
-              <w:t xml:space="preserve"> </w:t>
-            </w:r>
-            <w:r>
-              <w:rPr>
-                <w:rFonts w:ascii="Verdana" w:hAnsi="Verdana"/>
-                <w:color w:val="000000"/>
-                <w:sz w:val="17"/>
-                <w:szCs w:val="17"/>
-                <w:shd w:val="clear" w:color="auto" w:fill="FFFFFF"/>
-              </w:rPr>
-              <w:t>Acquistapace</w:t>
+              <w:t>Timo Acquistapace</w:t>
             </w:r>
           </w:p>
         </w:tc>
@@ -927,7 +905,39 @@
         <w:rPr>
           <w:lang w:val="en-US"/>
         </w:rPr>
-        <w:t xml:space="preserve"> it should be of no matter, weather the parking position is transversal or lengthwise. In further </w:t>
+        <w:t xml:space="preserve"> it should be of no matter, weather the parking position is </w:t>
+      </w:r>
+      <w:r>
+        <w:rPr>
+          <w:lang w:val="en-US"/>
+        </w:rPr>
+        <w:t>parallel</w:t>
+      </w:r>
+      <w:r>
+        <w:rPr>
+          <w:lang w:val="en-US"/>
+        </w:rPr>
+        <w:t xml:space="preserve"> or </w:t>
+      </w:r>
+      <w:r>
+        <w:rPr>
+          <w:lang w:val="en-US"/>
+        </w:rPr>
+        <w:t>p</w:t>
+      </w:r>
+      <w:bookmarkStart w:id="0" w:name="_GoBack"/>
+      <w:bookmarkEnd w:id="0"/>
+      <w:r>
+        <w:rPr>
+          <w:lang w:val="en-US"/>
+        </w:rPr>
+        <w:t>erpendicular</w:t>
+      </w:r>
+      <w:r>
+        <w:rPr>
+          <w:lang w:val="en-US"/>
+        </w:rPr>
+        <w:t xml:space="preserve">. In further </w:t>
       </w:r>
       <w:r>
         <w:rPr>

</xml_diff>

<commit_message>
finished introduction (another pile of bs)
</commit_message>
<xml_diff>
--- a/doc/introductionAimsOutcome/Introduction.docx
+++ b/doc/introductionAimsOutcome/Introduction.docx
@@ -13,8 +13,16 @@
         <w:rPr>
           <w:lang w:val="en-US"/>
         </w:rPr>
-        <w:t>Author: Wojtek</w:t>
-      </w:r>
+        <w:t xml:space="preserve">Author: </w:t>
+      </w:r>
+      <w:proofErr w:type="spellStart"/>
+      <w:r>
+        <w:rPr>
+          <w:lang w:val="en-US"/>
+        </w:rPr>
+        <w:t>Wojtek</w:t>
+      </w:r>
+      <w:proofErr w:type="spellEnd"/>
     </w:p>
     <w:p>
       <w:pPr>
@@ -45,23 +53,65 @@
       </w:pPr>
       <w:r>
         <w:rPr>
-          <w:lang w:val="en-US"/>
-        </w:rPr>
-        <w:t>[</w:t>
-      </w:r>
-      <w:r>
-        <w:rPr>
-          <w:color w:val="FF0000"/>
-          <w:lang w:val="en-US"/>
-        </w:rPr>
-        <w:t>Company Logo</w:t>
-      </w:r>
-      <w:r>
-        <w:rPr>
-          <w:lang w:val="en-US"/>
-        </w:rPr>
-        <w:t>]</w:t>
-      </w:r>
+          <w:noProof/>
+          <w:lang w:eastAsia="de-DE"/>
+        </w:rPr>
+        <w:drawing>
+          <wp:inline distT="0" distB="0" distL="0" distR="0">
+            <wp:extent cx="2777837" cy="2777837"/>
+            <wp:effectExtent l="0" t="0" r="3810" b="3810"/>
+            <wp:docPr id="2" name="Grafik 2" descr="Bildergebnis für parking"/>
+            <wp:cNvGraphicFramePr>
+              <a:graphicFrameLocks xmlns:a="http://schemas.openxmlformats.org/drawingml/2006/main" noChangeAspect="1"/>
+            </wp:cNvGraphicFramePr>
+            <a:graphic xmlns:a="http://schemas.openxmlformats.org/drawingml/2006/main">
+              <a:graphicData uri="http://schemas.openxmlformats.org/drawingml/2006/picture">
+                <pic:pic xmlns:pic="http://schemas.openxmlformats.org/drawingml/2006/picture">
+                  <pic:nvPicPr>
+                    <pic:cNvPr id="0" name="Picture 1" descr="Bildergebnis für parking"/>
+                    <pic:cNvPicPr>
+                      <a:picLocks noChangeAspect="1" noChangeArrowheads="1"/>
+                    </pic:cNvPicPr>
+                  </pic:nvPicPr>
+                  <pic:blipFill>
+                    <a:blip r:embed="rId5" cstate="print">
+                      <a:extLst>
+                        <a:ext uri="{28A0092B-C50C-407E-A947-70E740481C1C}">
+                          <a14:useLocalDpi xmlns:a14="http://schemas.microsoft.com/office/drawing/2010/main" val="0"/>
+                        </a:ext>
+                      </a:extLst>
+                    </a:blip>
+                    <a:srcRect/>
+                    <a:stretch>
+                      <a:fillRect/>
+                    </a:stretch>
+                  </pic:blipFill>
+                  <pic:spPr bwMode="auto">
+                    <a:xfrm>
+                      <a:off x="0" y="0"/>
+                      <a:ext cx="2782202" cy="2782202"/>
+                    </a:xfrm>
+                    <a:prstGeom prst="rect">
+                      <a:avLst/>
+                    </a:prstGeom>
+                    <a:noFill/>
+                    <a:ln>
+                      <a:noFill/>
+                    </a:ln>
+                  </pic:spPr>
+                </pic:pic>
+              </a:graphicData>
+            </a:graphic>
+          </wp:inline>
+        </w:drawing>
+      </w:r>
+    </w:p>
+    <w:p>
+      <w:pPr>
+        <w:rPr>
+          <w:lang w:val="en-US"/>
+        </w:rPr>
+      </w:pPr>
     </w:p>
     <w:p>
       <w:pPr>
@@ -86,20 +136,13 @@
         <w:rPr>
           <w:lang w:val="en-US"/>
         </w:rPr>
-        <w:t>[</w:t>
-      </w:r>
-      <w:r>
-        <w:rPr>
-          <w:color w:val="FF0000"/>
-          <w:lang w:val="en-US"/>
-        </w:rPr>
-        <w:t>Companyname,</w:t>
-      </w:r>
-      <w:r>
-        <w:rPr>
-          <w:lang w:val="en-US"/>
-        </w:rPr>
-        <w:t>] is a young company</w:t>
+        <w:t>TSMW</w:t>
+      </w:r>
+      <w:r>
+        <w:rPr>
+          <w:lang w:val="en-US"/>
+        </w:rPr>
+        <w:t xml:space="preserve"> is a young company</w:t>
       </w:r>
       <w:r>
         <w:rPr>
@@ -196,7 +239,19 @@
         <w:rPr>
           <w:lang w:val="en-US"/>
         </w:rPr>
-        <w:t xml:space="preserve">Creation of objective hardware selections for the customer </w:t>
+        <w:t xml:space="preserve">Creation of </w:t>
+      </w:r>
+      <w:r>
+        <w:rPr>
+          <w:lang w:val="en-US"/>
+        </w:rPr>
+        <w:t>objectively fitting</w:t>
+      </w:r>
+      <w:r>
+        <w:rPr>
+          <w:lang w:val="en-US"/>
+        </w:rPr>
+        <w:t xml:space="preserve"> hardware selections for the customer </w:t>
       </w:r>
     </w:p>
     <w:p>
@@ -247,20 +302,19 @@
         <w:rPr>
           <w:lang w:val="en-US"/>
         </w:rPr>
-        <w:t>The following chapter introduces the [</w:t>
-      </w:r>
-      <w:r>
-        <w:rPr>
-          <w:color w:val="FF0000"/>
-          <w:lang w:val="en-US"/>
-        </w:rPr>
-        <w:t>Teamname</w:t>
-      </w:r>
-      <w:r>
-        <w:rPr>
-          <w:lang w:val="en-US"/>
-        </w:rPr>
-        <w:t xml:space="preserve">] team. The young company consists of 4 members which share the tasks between </w:t>
+        <w:t xml:space="preserve">The following chapter introduces the </w:t>
+      </w:r>
+      <w:r>
+        <w:rPr>
+          <w:lang w:val="en-US"/>
+        </w:rPr>
+        <w:t>TSMW</w:t>
+      </w:r>
+      <w:r>
+        <w:rPr>
+          <w:lang w:val="en-US"/>
+        </w:rPr>
+        <w:t xml:space="preserve"> team. The young company consists of 4 members which share the tasks between </w:t>
       </w:r>
       <w:r>
         <w:rPr>
@@ -306,8 +360,20 @@
                 <w:szCs w:val="17"/>
                 <w:shd w:val="clear" w:color="auto" w:fill="FFFFFF"/>
               </w:rPr>
-              <w:t>Timo Acquistapace</w:t>
+              <w:t xml:space="preserve">Timo </w:t>
             </w:r>
+            <w:proofErr w:type="spellStart"/>
+            <w:r>
+              <w:rPr>
+                <w:rFonts w:ascii="Verdana" w:hAnsi="Verdana"/>
+                <w:color w:val="000000"/>
+                <w:sz w:val="17"/>
+                <w:szCs w:val="17"/>
+                <w:shd w:val="clear" w:color="auto" w:fill="FFFFFF"/>
+              </w:rPr>
+              <w:t>Acquistapace</w:t>
+            </w:r>
+            <w:proofErr w:type="spellEnd"/>
           </w:p>
         </w:tc>
         <w:tc>
@@ -356,12 +422,28 @@
                 <w:lang w:val="en-US"/>
               </w:rPr>
             </w:pPr>
+            <w:proofErr w:type="spellStart"/>
             <w:r>
               <w:rPr>
                 <w:lang w:val="en-US"/>
               </w:rPr>
-              <w:t>Wojciech Lesnianski</w:t>
+              <w:t>Wojciech</w:t>
             </w:r>
+            <w:proofErr w:type="spellEnd"/>
+            <w:r>
+              <w:rPr>
+                <w:lang w:val="en-US"/>
+              </w:rPr>
+              <w:t xml:space="preserve"> </w:t>
+            </w:r>
+            <w:proofErr w:type="spellStart"/>
+            <w:r>
+              <w:rPr>
+                <w:lang w:val="en-US"/>
+              </w:rPr>
+              <w:t>Lesnianski</w:t>
+            </w:r>
+            <w:proofErr w:type="spellEnd"/>
           </w:p>
         </w:tc>
       </w:tr>
@@ -409,7 +491,7 @@
                           <pic:cNvPicPr/>
                         </pic:nvPicPr>
                         <pic:blipFill>
-                          <a:blip r:embed="rId5"/>
+                          <a:blip r:embed="rId6"/>
                           <a:stretch>
                             <a:fillRect/>
                           </a:stretch>
@@ -471,7 +553,7 @@
                           <pic:cNvPicPr/>
                         </pic:nvPicPr>
                         <pic:blipFill>
-                          <a:blip r:embed="rId6"/>
+                          <a:blip r:embed="rId7"/>
                           <a:stretch>
                             <a:fillRect/>
                           </a:stretch>
@@ -533,7 +615,7 @@
                           <pic:cNvPicPr/>
                         </pic:nvPicPr>
                         <pic:blipFill>
-                          <a:blip r:embed="rId7"/>
+                          <a:blip r:embed="rId8"/>
                           <a:stretch>
                             <a:fillRect/>
                           </a:stretch>
@@ -595,7 +677,7 @@
                           <pic:cNvPicPr/>
                         </pic:nvPicPr>
                         <pic:blipFill>
-                          <a:blip r:embed="rId8"/>
+                          <a:blip r:embed="rId9"/>
                           <a:stretch>
                             <a:fillRect/>
                           </a:stretch>
@@ -626,16 +708,15 @@
           <w:p>
             <w:pPr>
               <w:rPr>
-                <w:color w:val="FF0000"/>
                 <w:lang w:val="en-US"/>
               </w:rPr>
             </w:pPr>
+            <w:bookmarkStart w:id="0" w:name="_GoBack" w:colFirst="0" w:colLast="3"/>
             <w:r>
               <w:rPr>
-                <w:color w:val="FF0000"/>
-                <w:lang w:val="en-US"/>
-              </w:rPr>
-              <w:t>Rolle</w:t>
+                <w:lang w:val="en-US"/>
+              </w:rPr>
+              <w:t>Software Architect</w:t>
             </w:r>
           </w:p>
         </w:tc>
@@ -646,16 +727,14 @@
           <w:p>
             <w:pPr>
               <w:rPr>
-                <w:color w:val="FF0000"/>
                 <w:lang w:val="en-US"/>
               </w:rPr>
             </w:pPr>
             <w:r>
               <w:rPr>
-                <w:color w:val="FF0000"/>
-                <w:lang w:val="en-US"/>
-              </w:rPr>
-              <w:t>Rolle</w:t>
+                <w:lang w:val="en-US"/>
+              </w:rPr>
+              <w:t>Software Engineer</w:t>
             </w:r>
           </w:p>
         </w:tc>
@@ -666,13 +745,11 @@
           <w:p>
             <w:pPr>
               <w:rPr>
-                <w:color w:val="FF0000"/>
                 <w:lang w:val="en-US"/>
               </w:rPr>
             </w:pPr>
             <w:r>
               <w:rPr>
-                <w:color w:val="FF0000"/>
                 <w:lang w:val="en-US"/>
               </w:rPr>
               <w:t>Project Manager</w:t>
@@ -686,21 +763,20 @@
           <w:p>
             <w:pPr>
               <w:rPr>
-                <w:color w:val="FF0000"/>
                 <w:lang w:val="en-US"/>
               </w:rPr>
             </w:pPr>
             <w:r>
               <w:rPr>
-                <w:color w:val="FF0000"/>
-                <w:lang w:val="en-US"/>
-              </w:rPr>
-              <w:t>Rolle</w:t>
+                <w:lang w:val="en-US"/>
+              </w:rPr>
+              <w:t>Designer</w:t>
             </w:r>
           </w:p>
         </w:tc>
       </w:tr>
     </w:tbl>
+    <w:bookmarkEnd w:id="0"/>
     <w:p>
       <w:pPr>
         <w:rPr>
@@ -769,7 +845,6 @@
         <w:rPr>
           <w:lang w:val="en-US"/>
         </w:rPr>
-        <w:lastRenderedPageBreak/>
         <w:t>X.2.2 Software Engineer</w:t>
       </w:r>
     </w:p>
@@ -863,13 +938,6 @@
           <w:lang w:val="en-US"/>
         </w:rPr>
       </w:pPr>
-    </w:p>
-    <w:p>
-      <w:pPr>
-        <w:rPr>
-          <w:lang w:val="en-US"/>
-        </w:rPr>
-      </w:pPr>
       <w:r>
         <w:rPr>
           <w:lang w:val="en-US"/>
@@ -925,8 +993,6 @@
         </w:rPr>
         <w:t>p</w:t>
       </w:r>
-      <w:bookmarkStart w:id="0" w:name="_GoBack"/>
-      <w:bookmarkEnd w:id="0"/>
       <w:r>
         <w:rPr>
           <w:lang w:val="en-US"/>

</xml_diff>